<commit_message>
Update Wheel - Tracking user mouse data.docx
</commit_message>
<xml_diff>
--- a/Verslagen/Wheel - Tracking user mouse data.docx
+++ b/Verslagen/Wheel - Tracking user mouse data.docx
@@ -4,25 +4,43 @@
   <w:body>
     <w:p>
       <w:pPr>
-        <w:pStyle w:val="Titel"/>
-      </w:pPr>
-      <w:r>
+        <w:pStyle w:val="Title"/>
+        <w:rPr>
+          <w:lang w:val="en-US"/>
+        </w:rPr>
+      </w:pPr>
+      <w:r>
+        <w:rPr>
+          <w:lang w:val="en-US"/>
+        </w:rPr>
         <w:t>Tracking user mouse data</w:t>
       </w:r>
     </w:p>
     <w:p>
       <w:pPr>
-        <w:pStyle w:val="Kop1"/>
-      </w:pPr>
-      <w:r>
+        <w:pStyle w:val="Heading1"/>
+        <w:rPr>
+          <w:lang w:val="en-US"/>
+        </w:rPr>
+      </w:pPr>
+      <w:r>
+        <w:rPr>
+          <w:lang w:val="en-US"/>
+        </w:rPr>
         <w:t>Git</w:t>
       </w:r>
     </w:p>
     <w:p>
+      <w:pPr>
+        <w:rPr>
+          <w:lang w:val="en-US"/>
+        </w:rPr>
+      </w:pPr>
       <w:hyperlink r:id="rId5" w:history="1">
         <w:r>
           <w:rPr>
             <w:rStyle w:val="Hyperlink"/>
+            <w:lang w:val="en-US"/>
           </w:rPr>
           <w:t>https://github.com/TommyTytgat/Stage</w:t>
         </w:r>
@@ -30,7 +48,7 @@
     </w:p>
     <w:p>
       <w:pPr>
-        <w:pStyle w:val="Kop1"/>
+        <w:pStyle w:val="Heading1"/>
       </w:pPr>
       <w:r>
         <w:t>Onderzoek</w:t>
@@ -38,7 +56,7 @@
     </w:p>
     <w:p>
       <w:pPr>
-        <w:pStyle w:val="Kop2"/>
+        <w:pStyle w:val="Heading2"/>
       </w:pPr>
       <w:r>
         <w:t>Gegevens muis</w:t>
@@ -53,6 +71,9 @@
         <w:spacing w:before="100" w:beforeAutospacing="1" w:after="100" w:afterAutospacing="1" w:line="240" w:lineRule="auto"/>
       </w:pPr>
       <w:r>
+        <w:rPr>
+          <w:noProof/>
+        </w:rPr>
         <w:drawing>
           <wp:anchor distT="0" distB="0" distL="114300" distR="114300" simplePos="0" relativeHeight="251660288" behindDoc="0" locked="0" layoutInCell="1" allowOverlap="1" wp14:anchorId="7653E3D6" wp14:editId="54284C93">
             <wp:simplePos x="0" y="0"/>
@@ -104,23 +125,7 @@
         </w:drawing>
       </w:r>
       <w:r>
-        <w:t xml:space="preserve">Onderzoeken hoe we in </w:t>
-      </w:r>
-      <w:proofErr w:type="spellStart"/>
-      <w:r>
-        <w:t>JavaScript</w:t>
-      </w:r>
-      <w:proofErr w:type="spellEnd"/>
-      <w:r>
-        <w:t xml:space="preserve"> de muislocatie (</w:t>
-      </w:r>
-      <w:proofErr w:type="spellStart"/>
-      <w:r>
-        <w:t>coordinaten</w:t>
-      </w:r>
-      <w:proofErr w:type="spellEnd"/>
-      <w:r>
-        <w:t>) van de gebruiker kunnen ophalen</w:t>
+        <w:t>Onderzoeken hoe we in JavaScript de muislocatie (coordinaten) van de gebruiker kunnen ophalen</w:t>
       </w:r>
       <w:r>
         <w:br/>
@@ -129,77 +134,7 @@
         <w:rPr>
           <w:color w:val="92D050"/>
         </w:rPr>
-        <w:t>Dit is super ‘</w:t>
-      </w:r>
-      <w:proofErr w:type="spellStart"/>
-      <w:r>
-        <w:rPr>
-          <w:color w:val="92D050"/>
-        </w:rPr>
-        <w:t>spammy</w:t>
-      </w:r>
-      <w:proofErr w:type="spellEnd"/>
-      <w:r>
-        <w:rPr>
-          <w:color w:val="92D050"/>
-        </w:rPr>
-        <w:t xml:space="preserve">’ dus heb ik dit voorlopig in commentaar gezet, maar </w:t>
-      </w:r>
-      <w:proofErr w:type="spellStart"/>
-      <w:r>
-        <w:rPr>
-          <w:color w:val="92D050"/>
-        </w:rPr>
-        <w:t>e.pageX</w:t>
-      </w:r>
-      <w:proofErr w:type="spellEnd"/>
-      <w:r>
-        <w:rPr>
-          <w:color w:val="92D050"/>
-        </w:rPr>
-        <w:t xml:space="preserve">, </w:t>
-      </w:r>
-      <w:proofErr w:type="spellStart"/>
-      <w:r>
-        <w:rPr>
-          <w:color w:val="92D050"/>
-        </w:rPr>
-        <w:t>e.clientX</w:t>
-      </w:r>
-      <w:proofErr w:type="spellEnd"/>
-      <w:r>
-        <w:rPr>
-          <w:color w:val="92D050"/>
-        </w:rPr>
-        <w:t xml:space="preserve">, </w:t>
-      </w:r>
-      <w:proofErr w:type="spellStart"/>
-      <w:r>
-        <w:rPr>
-          <w:color w:val="92D050"/>
-        </w:rPr>
-        <w:t>e.pageY</w:t>
-      </w:r>
-      <w:proofErr w:type="spellEnd"/>
-      <w:r>
-        <w:rPr>
-          <w:color w:val="92D050"/>
-        </w:rPr>
-        <w:t xml:space="preserve"> en </w:t>
-      </w:r>
-      <w:proofErr w:type="spellStart"/>
-      <w:r>
-        <w:rPr>
-          <w:color w:val="92D050"/>
-        </w:rPr>
-        <w:t>e.clientY</w:t>
-      </w:r>
-      <w:proofErr w:type="spellEnd"/>
-      <w:r>
-        <w:rPr>
-          <w:color w:val="92D050"/>
-        </w:rPr>
-        <w:t xml:space="preserve"> kunnen gebruikt worden om de coördinaten van de cursor zijn locatie weer te geven.</w:t>
+        <w:t>Dit is super ‘spammy’ dus heb ik dit voorlopig in commentaar gezet, maar e.pageX, e.clientX, e.pageY en e.clientY kunnen gebruikt worden om de coördinaten van de cursor zijn locatie weer te geven.</w:t>
       </w:r>
       <w:r>
         <w:rPr>
@@ -215,68 +150,20 @@
         <w:rPr>
           <w:color w:val="92D050"/>
         </w:rPr>
-        <w:t xml:space="preserve">De page-coördinaten geven de </w:t>
-      </w:r>
-      <w:r>
-        <w:rPr>
-          <w:color w:val="92D050"/>
-        </w:rPr>
-        <w:t>coördinaten</w:t>
-      </w:r>
-      <w:r>
-        <w:rPr>
-          <w:color w:val="92D050"/>
-        </w:rPr>
-        <w:t xml:space="preserve"> tot het begin van de DOM</w:t>
-      </w:r>
-      <w:r>
-        <w:rPr>
-          <w:color w:val="92D050"/>
-        </w:rPr>
-        <w:t xml:space="preserve"> (als DOM uit het zichtbaar scherm loopt, zijn </w:t>
-      </w:r>
-      <w:r>
-        <w:rPr>
-          <w:color w:val="92D050"/>
-        </w:rPr>
-        <w:t>coördinaten</w:t>
-      </w:r>
-      <w:r>
-        <w:rPr>
-          <w:color w:val="92D050"/>
-        </w:rPr>
-        <w:t xml:space="preserve"> groter dan de dimensies van het scherm mogelijk)</w:t>
+        <w:t>De page-coördinaten geven de coördinaten tot het begin van de DOM</w:t>
+      </w:r>
+      <w:r>
+        <w:rPr>
+          <w:color w:val="92D050"/>
+        </w:rPr>
+        <w:t xml:space="preserve"> (als DOM uit het zichtbaar scherm loopt, zijn coördinaten groter dan de dimensies van het scherm mogelijk)</w:t>
       </w:r>
       <w:r>
         <w:rPr>
           <w:color w:val="92D050"/>
         </w:rPr>
         <w:br/>
-        <w:t>De client-</w:t>
-      </w:r>
-      <w:r>
-        <w:rPr>
-          <w:color w:val="92D050"/>
-        </w:rPr>
-        <w:t>coördinaten</w:t>
-      </w:r>
-      <w:r>
-        <w:rPr>
-          <w:color w:val="92D050"/>
-        </w:rPr>
-        <w:t xml:space="preserve"> geven de </w:t>
-      </w:r>
-      <w:r>
-        <w:rPr>
-          <w:color w:val="92D050"/>
-        </w:rPr>
-        <w:t>coördinaten</w:t>
-      </w:r>
-      <w:r>
-        <w:rPr>
-          <w:color w:val="92D050"/>
-        </w:rPr>
-        <w:t xml:space="preserve"> in het zichtbaar scherm, dus deze hebben een vaste min-max op elke pagina (afhankelijk van schermgrootte neem ik aan)</w:t>
+        <w:t>De client-coördinaten geven de coördinaten in het zichtbaar scherm, dus deze hebben een vaste min-max op elke pagina (afhankelijk van schermgrootte neem ik aan)</w:t>
       </w:r>
     </w:p>
     <w:p>
@@ -296,6 +183,7 @@
       <w:r>
         <w:rPr>
           <w:color w:val="92D050"/>
+          <w:lang w:val="en-US"/>
         </w:rPr>
         <w:t>2D-Tensor? [[x</w:t>
       </w:r>
@@ -303,50 +191,53 @@
         <w:rPr>
           <w:color w:val="92D050"/>
           <w:vertAlign w:val="subscript"/>
+          <w:lang w:val="en-US"/>
         </w:rPr>
         <w:t>1</w:t>
       </w:r>
       <w:r>
         <w:rPr>
           <w:color w:val="92D050"/>
+          <w:lang w:val="en-US"/>
         </w:rPr>
         <w:t>, y</w:t>
       </w:r>
+      <w:proofErr w:type="gramStart"/>
       <w:r>
         <w:rPr>
           <w:color w:val="92D050"/>
           <w:vertAlign w:val="subscript"/>
+          <w:lang w:val="en-US"/>
         </w:rPr>
         <w:t>1</w:t>
       </w:r>
       <w:r>
         <w:rPr>
           <w:color w:val="92D050"/>
+          <w:lang w:val="en-US"/>
         </w:rPr>
         <w:t>][</w:t>
       </w:r>
-      <w:r>
-        <w:rPr>
-          <w:color w:val="92D050"/>
-        </w:rPr>
-        <w:t xml:space="preserve"> </w:t>
-      </w:r>
-      <w:r>
-        <w:rPr>
-          <w:color w:val="92D050"/>
-        </w:rPr>
-        <w:t>x</w:t>
+      <w:proofErr w:type="gramEnd"/>
+      <w:r>
+        <w:rPr>
+          <w:color w:val="92D050"/>
+          <w:lang w:val="en-US"/>
+        </w:rPr>
+        <w:t xml:space="preserve"> x</w:t>
       </w:r>
       <w:r>
         <w:rPr>
           <w:color w:val="92D050"/>
           <w:vertAlign w:val="subscript"/>
+          <w:lang w:val="en-US"/>
         </w:rPr>
         <w:t>2</w:t>
       </w:r>
       <w:r>
         <w:rPr>
           <w:color w:val="92D050"/>
+          <w:lang w:val="en-US"/>
         </w:rPr>
         <w:t>, y</w:t>
       </w:r>
@@ -354,21 +245,22 @@
         <w:rPr>
           <w:color w:val="92D050"/>
           <w:vertAlign w:val="subscript"/>
+          <w:lang w:val="en-US"/>
         </w:rPr>
         <w:t>2</w:t>
       </w:r>
       <w:r>
         <w:rPr>
           <w:color w:val="92D050"/>
-        </w:rPr>
-        <w:t>]… [</w:t>
-      </w:r>
-      <w:proofErr w:type="spellStart"/>
-      <w:r>
-        <w:rPr>
-          <w:color w:val="92D050"/>
-        </w:rPr>
-        <w:t>x</w:t>
+          <w:lang w:val="en-US"/>
+        </w:rPr>
+        <w:t xml:space="preserve">]… </w:t>
+      </w:r>
+      <w:r>
+        <w:rPr>
+          <w:color w:val="92D050"/>
+        </w:rPr>
+        <w:t>[x</w:t>
       </w:r>
       <w:r>
         <w:rPr>
@@ -377,19 +269,11 @@
         </w:rPr>
         <w:t>N</w:t>
       </w:r>
-      <w:proofErr w:type="spellEnd"/>
-      <w:r>
-        <w:rPr>
-          <w:color w:val="92D050"/>
-        </w:rPr>
-        <w:t xml:space="preserve">, </w:t>
-      </w:r>
-      <w:proofErr w:type="spellStart"/>
-      <w:r>
-        <w:rPr>
-          <w:color w:val="92D050"/>
-        </w:rPr>
-        <w:t>y</w:t>
+      <w:r>
+        <w:rPr>
+          <w:color w:val="92D050"/>
+        </w:rPr>
+        <w:t>, y</w:t>
       </w:r>
       <w:r>
         <w:rPr>
@@ -398,7 +282,6 @@
         </w:rPr>
         <w:t>N</w:t>
       </w:r>
-      <w:proofErr w:type="spellEnd"/>
       <w:r>
         <w:rPr>
           <w:color w:val="92D050"/>
@@ -410,21 +293,7 @@
           <w:color w:val="92D050"/>
         </w:rPr>
         <w:br/>
-        <w:t xml:space="preserve">Misschien </w:t>
-      </w:r>
-      <w:proofErr w:type="spellStart"/>
-      <w:r>
-        <w:rPr>
-          <w:color w:val="92D050"/>
-        </w:rPr>
-        <w:t>herschalen</w:t>
-      </w:r>
-      <w:proofErr w:type="spellEnd"/>
-      <w:r>
-        <w:rPr>
-          <w:color w:val="92D050"/>
-        </w:rPr>
-        <w:t xml:space="preserve"> naar procentuele waarden?</w:t>
+        <w:t>Misschien herschalen naar procentuele waarden?</w:t>
       </w:r>
       <w:r>
         <w:rPr>
@@ -475,21 +344,8 @@
         </w:numPr>
         <w:spacing w:before="100" w:beforeAutospacing="1" w:after="100" w:afterAutospacing="1" w:line="240" w:lineRule="auto"/>
       </w:pPr>
-      <w:proofErr w:type="spellStart"/>
-      <w:r>
-        <w:t>Scaling</w:t>
-      </w:r>
-      <w:proofErr w:type="spellEnd"/>
-      <w:r>
-        <w:t xml:space="preserve"> van scherm? → Iemand met een ultra-</w:t>
-      </w:r>
-      <w:proofErr w:type="spellStart"/>
-      <w:r>
-        <w:t>wide</w:t>
-      </w:r>
-      <w:proofErr w:type="spellEnd"/>
-      <w:r>
-        <w:t xml:space="preserve"> t.o.v. een gewoon 13” laptop?</w:t>
+      <w:r>
+        <w:t>Scaling van scherm? → Iemand met een ultra-wide t.o.v. een gewoon 13” laptop?</w:t>
       </w:r>
       <w:r>
         <w:br/>
@@ -498,21 +354,7 @@
         <w:rPr>
           <w:color w:val="92D050"/>
         </w:rPr>
-        <w:t xml:space="preserve">Opnieuw: </w:t>
-      </w:r>
-      <w:proofErr w:type="spellStart"/>
-      <w:r>
-        <w:rPr>
-          <w:color w:val="92D050"/>
-        </w:rPr>
-        <w:t>schaling</w:t>
-      </w:r>
-      <w:proofErr w:type="spellEnd"/>
-      <w:r>
-        <w:rPr>
-          <w:color w:val="92D050"/>
-        </w:rPr>
-        <w:t xml:space="preserve"> kan procentueel =&gt; makkelijker voor universaliteit en misschien later een stap uitgespaard voor het AI-deel</w:t>
+        <w:t>Opnieuw: schaling kan procentueel =&gt; makkelijker voor universaliteit en misschien later een stap uitgespaard voor het AI-deel</w:t>
       </w:r>
     </w:p>
     <w:p>
@@ -572,6 +414,9 @@
         <w:spacing w:before="100" w:beforeAutospacing="1" w:after="100" w:afterAutospacing="1" w:line="240" w:lineRule="auto"/>
       </w:pPr>
       <w:r>
+        <w:rPr>
+          <w:noProof/>
+        </w:rPr>
         <w:drawing>
           <wp:anchor distT="0" distB="0" distL="114300" distR="114300" simplePos="0" relativeHeight="251658240" behindDoc="0" locked="0" layoutInCell="1" allowOverlap="1" wp14:anchorId="4AB33D95" wp14:editId="0DEFB677">
             <wp:simplePos x="0" y="0"/>
@@ -662,6 +507,7 @@
       </w:pPr>
       <w:r>
         <w:rPr>
+          <w:noProof/>
           <w:color w:val="92D050"/>
         </w:rPr>
         <w:drawing>
@@ -718,40 +564,12 @@
         <w:rPr>
           <w:color w:val="92D050"/>
         </w:rPr>
-        <w:t xml:space="preserve">Deze code is specifieker, maar komt op hetzelfde neer. Switch statement voor optimaal prutserijen te vermijden (zoals </w:t>
-      </w:r>
-      <w:proofErr w:type="spellStart"/>
-      <w:r>
-        <w:rPr>
-          <w:color w:val="92D050"/>
-        </w:rPr>
-        <w:t>if</w:t>
-      </w:r>
-      <w:proofErr w:type="spellEnd"/>
-      <w:r>
-        <w:rPr>
-          <w:color w:val="92D050"/>
-        </w:rPr>
-        <w:t xml:space="preserve">-lus na </w:t>
-      </w:r>
-      <w:proofErr w:type="spellStart"/>
-      <w:r>
-        <w:rPr>
-          <w:color w:val="92D050"/>
-        </w:rPr>
-        <w:t>if</w:t>
-      </w:r>
-      <w:proofErr w:type="spellEnd"/>
-      <w:r>
-        <w:rPr>
-          <w:color w:val="92D050"/>
-        </w:rPr>
-        <w:t>-lus).</w:t>
-      </w:r>
-    </w:p>
-    <w:p>
-      <w:pPr>
-        <w:pStyle w:val="Kop2"/>
+        <w:t>Deze code is specifieker, maar komt op hetzelfde neer. Switch statement voor optimaal prutserijen te vermijden (zoals if-lus na if-lus).</w:t>
+      </w:r>
+    </w:p>
+    <w:p>
+      <w:pPr>
+        <w:pStyle w:val="Heading2"/>
       </w:pPr>
       <w:r>
         <w:t>Extensie</w:t>
@@ -759,7 +577,7 @@
     </w:p>
     <w:p>
       <w:pPr>
-        <w:pStyle w:val="Normaalweb"/>
+        <w:pStyle w:val="NormalWeb"/>
       </w:pPr>
       <w:r>
         <w:t>Research doen rond het bouwen van een Chrome/Safari/Firefox extensie.</w:t>
@@ -791,6 +609,46 @@
     </w:p>
     <w:p>
       <w:pPr>
+        <w:spacing w:before="100" w:beforeAutospacing="1" w:after="100" w:afterAutospacing="1" w:line="240" w:lineRule="auto"/>
+        <w:rPr>
+          <w:color w:val="92D050"/>
+        </w:rPr>
+      </w:pPr>
+      <w:r>
+        <w:rPr>
+          <w:color w:val="92D050"/>
+        </w:rPr>
+        <w:t>Normaal niet, er zijn wel een aantal dingen die we rekening mee moeten houden:</w:t>
+      </w:r>
+      <w:r>
+        <w:rPr>
+          <w:color w:val="92D050"/>
+        </w:rPr>
+        <w:br/>
+      </w:r>
+      <w:hyperlink r:id="rId9" w:history="1">
+        <w:r>
+          <w:rPr>
+            <w:rStyle w:val="Hyperlink"/>
+          </w:rPr>
+          <w:t>https://developer.mozilla.org/en-US/docs/Mozilla/Add-ons/WebExtensions/Build_a_cross_browser_extension</w:t>
+        </w:r>
+      </w:hyperlink>
+      <w:r>
+        <w:rPr>
+          <w:color w:val="92D050"/>
+        </w:rPr>
+        <w:t xml:space="preserve"> </w:t>
+      </w:r>
+      <w:r>
+        <w:rPr>
+          <w:color w:val="92D050"/>
+        </w:rPr>
+        <w:br/>
+      </w:r>
+    </w:p>
+    <w:p>
+      <w:pPr>
         <w:numPr>
           <w:ilvl w:val="0"/>
           <w:numId w:val="2"/>
@@ -798,15 +656,35 @@
         <w:spacing w:before="100" w:beforeAutospacing="1" w:after="100" w:afterAutospacing="1" w:line="240" w:lineRule="auto"/>
       </w:pPr>
       <w:r>
-        <w:t>Mogelijk om de gegevens van een muis op te vragen in een extensie? GDPR-</w:t>
-      </w:r>
-      <w:proofErr w:type="spellStart"/>
-      <w:r>
-        <w:t>wise</w:t>
-      </w:r>
-      <w:proofErr w:type="spellEnd"/>
-      <w:r>
-        <w:t>?</w:t>
+        <w:t>Mogelijk om de gegevens van een muis op te vragen in een extensie? GDPR-wise?</w:t>
+      </w:r>
+    </w:p>
+    <w:p>
+      <w:pPr>
+        <w:spacing w:before="100" w:beforeAutospacing="1" w:after="100" w:afterAutospacing="1" w:line="240" w:lineRule="auto"/>
+      </w:pPr>
+      <w:r>
+        <w:rPr>
+          <w:color w:val="92D050"/>
+        </w:rPr>
+        <w:t>Er zijn een aantal musts die voldaan moeten worden, meer info op deze link:</w:t>
+      </w:r>
+      <w:r>
+        <w:rPr>
+          <w:color w:val="92D050"/>
+        </w:rPr>
+        <w:br/>
+      </w:r>
+      <w:hyperlink r:id="rId10" w:history="1">
+        <w:r>
+          <w:rPr>
+            <w:rStyle w:val="Hyperlink"/>
+          </w:rPr>
+          <w:t>https://www.cookiebot.com/en/gdpr-cookies/</w:t>
+        </w:r>
+      </w:hyperlink>
+      <w:r>
+        <w:t xml:space="preserve"> </w:t>
       </w:r>
     </w:p>
     <w:p>
@@ -835,6 +713,27 @@
     </w:p>
     <w:p>
       <w:pPr>
+        <w:spacing w:before="100" w:beforeAutospacing="1" w:after="100" w:afterAutospacing="1" w:line="240" w:lineRule="auto"/>
+        <w:rPr>
+          <w:color w:val="92D050"/>
+        </w:rPr>
+      </w:pPr>
+      <w:r>
+        <w:rPr>
+          <w:color w:val="92D050"/>
+        </w:rPr>
+        <w:t>In bovenstaande mozilla-link staan meer details. Chrome ($5) en Safari vragen een registration-fee als men extensions wil publishen.</w:t>
+      </w:r>
+      <w:r>
+        <w:rPr>
+          <w:color w:val="92D050"/>
+        </w:rPr>
+        <w:br/>
+        <w:t xml:space="preserve">Ook moet elke store van elke browser apart beheerd worden. </w:t>
+      </w:r>
+    </w:p>
+    <w:p>
+      <w:pPr>
         <w:numPr>
           <w:ilvl w:val="0"/>
           <w:numId w:val="2"/>
@@ -842,15 +741,7 @@
         <w:spacing w:before="100" w:beforeAutospacing="1" w:after="100" w:afterAutospacing="1" w:line="240" w:lineRule="auto"/>
       </w:pPr>
       <w:r>
-        <w:t xml:space="preserve">Is het mogelijk een </w:t>
-      </w:r>
-      <w:proofErr w:type="spellStart"/>
-      <w:r>
-        <w:t>overlay</w:t>
-      </w:r>
-      <w:proofErr w:type="spellEnd"/>
-      <w:r>
-        <w:t xml:space="preserve"> te tonen op een website (zoals de ALS-Liga zelf heeft op hun website).</w:t>
+        <w:t>Is het mogelijk een overlay te tonen op een website (zoals de ALS-Liga zelf heeft op hun website).</w:t>
       </w:r>
     </w:p>
     <w:p/>
@@ -1568,15 +1459,15 @@
     <w:lsdException w:name="Unresolved Mention" w:semiHidden="1" w:unhideWhenUsed="1"/>
     <w:lsdException w:name="Smart Link" w:semiHidden="1" w:unhideWhenUsed="1"/>
   </w:latentStyles>
-  <w:style w:type="paragraph" w:default="1" w:styleId="Standaard">
+  <w:style w:type="paragraph" w:default="1" w:styleId="Normal">
     <w:name w:val="Normal"/>
     <w:qFormat/>
   </w:style>
-  <w:style w:type="paragraph" w:styleId="Kop1">
+  <w:style w:type="paragraph" w:styleId="Heading1">
     <w:name w:val="heading 1"/>
-    <w:basedOn w:val="Standaard"/>
-    <w:next w:val="Standaard"/>
-    <w:link w:val="Kop1Char"/>
+    <w:basedOn w:val="Normal"/>
+    <w:next w:val="Normal"/>
+    <w:link w:val="Heading1Char"/>
     <w:uiPriority w:val="9"/>
     <w:qFormat/>
     <w:rsid w:val="00D20503"/>
@@ -1593,11 +1484,11 @@
       <w:szCs w:val="32"/>
     </w:rPr>
   </w:style>
-  <w:style w:type="paragraph" w:styleId="Kop2">
+  <w:style w:type="paragraph" w:styleId="Heading2">
     <w:name w:val="heading 2"/>
-    <w:basedOn w:val="Standaard"/>
-    <w:next w:val="Standaard"/>
-    <w:link w:val="Kop2Char"/>
+    <w:basedOn w:val="Normal"/>
+    <w:next w:val="Normal"/>
+    <w:link w:val="Heading2Char"/>
     <w:uiPriority w:val="9"/>
     <w:semiHidden/>
     <w:unhideWhenUsed/>
@@ -1616,13 +1507,13 @@
       <w:szCs w:val="26"/>
     </w:rPr>
   </w:style>
-  <w:style w:type="character" w:default="1" w:styleId="Standaardalinea-lettertype">
+  <w:style w:type="character" w:default="1" w:styleId="DefaultParagraphFont">
     <w:name w:val="Default Paragraph Font"/>
     <w:uiPriority w:val="1"/>
     <w:semiHidden/>
     <w:unhideWhenUsed/>
   </w:style>
-  <w:style w:type="table" w:default="1" w:styleId="Standaardtabel">
+  <w:style w:type="table" w:default="1" w:styleId="TableNormal">
     <w:name w:val="Normal Table"/>
     <w:uiPriority w:val="99"/>
     <w:semiHidden/>
@@ -1637,17 +1528,17 @@
       </w:tblCellMar>
     </w:tblPr>
   </w:style>
-  <w:style w:type="numbering" w:default="1" w:styleId="Geenlijst">
+  <w:style w:type="numbering" w:default="1" w:styleId="NoList">
     <w:name w:val="No List"/>
     <w:uiPriority w:val="99"/>
     <w:semiHidden/>
     <w:unhideWhenUsed/>
   </w:style>
-  <w:style w:type="paragraph" w:styleId="Titel">
+  <w:style w:type="paragraph" w:styleId="Title">
     <w:name w:val="Title"/>
-    <w:basedOn w:val="Standaard"/>
-    <w:next w:val="Standaard"/>
-    <w:link w:val="TitelChar"/>
+    <w:basedOn w:val="Normal"/>
+    <w:next w:val="Normal"/>
+    <w:link w:val="TitleChar"/>
     <w:uiPriority w:val="10"/>
     <w:qFormat/>
     <w:rsid w:val="00D20503"/>
@@ -1663,10 +1554,10 @@
       <w:szCs w:val="56"/>
     </w:rPr>
   </w:style>
-  <w:style w:type="character" w:customStyle="1" w:styleId="TitelChar">
-    <w:name w:val="Titel Char"/>
-    <w:basedOn w:val="Standaardalinea-lettertype"/>
-    <w:link w:val="Titel"/>
+  <w:style w:type="character" w:customStyle="1" w:styleId="TitleChar">
+    <w:name w:val="Title Char"/>
+    <w:basedOn w:val="DefaultParagraphFont"/>
+    <w:link w:val="Title"/>
     <w:uiPriority w:val="10"/>
     <w:rsid w:val="00D20503"/>
     <w:rPr>
@@ -1677,10 +1568,10 @@
       <w:szCs w:val="56"/>
     </w:rPr>
   </w:style>
-  <w:style w:type="character" w:customStyle="1" w:styleId="Kop1Char">
-    <w:name w:val="Kop 1 Char"/>
-    <w:basedOn w:val="Standaardalinea-lettertype"/>
-    <w:link w:val="Kop1"/>
+  <w:style w:type="character" w:customStyle="1" w:styleId="Heading1Char">
+    <w:name w:val="Heading 1 Char"/>
+    <w:basedOn w:val="DefaultParagraphFont"/>
+    <w:link w:val="Heading1"/>
     <w:uiPriority w:val="9"/>
     <w:rsid w:val="00D20503"/>
     <w:rPr>
@@ -1692,7 +1583,7 @@
   </w:style>
   <w:style w:type="character" w:styleId="Hyperlink">
     <w:name w:val="Hyperlink"/>
-    <w:basedOn w:val="Standaardalinea-lettertype"/>
+    <w:basedOn w:val="DefaultParagraphFont"/>
     <w:uiPriority w:val="99"/>
     <w:unhideWhenUsed/>
     <w:rsid w:val="00D20503"/>
@@ -1701,9 +1592,9 @@
       <w:u w:val="single"/>
     </w:rPr>
   </w:style>
-  <w:style w:type="character" w:styleId="Onopgelostemelding">
+  <w:style w:type="character" w:styleId="UnresolvedMention">
     <w:name w:val="Unresolved Mention"/>
-    <w:basedOn w:val="Standaardalinea-lettertype"/>
+    <w:basedOn w:val="DefaultParagraphFont"/>
     <w:uiPriority w:val="99"/>
     <w:semiHidden/>
     <w:unhideWhenUsed/>
@@ -1713,10 +1604,10 @@
       <w:shd w:val="clear" w:color="auto" w:fill="E1DFDD"/>
     </w:rPr>
   </w:style>
-  <w:style w:type="character" w:customStyle="1" w:styleId="Kop2Char">
-    <w:name w:val="Kop 2 Char"/>
-    <w:basedOn w:val="Standaardalinea-lettertype"/>
-    <w:link w:val="Kop2"/>
+  <w:style w:type="character" w:customStyle="1" w:styleId="Heading2Char">
+    <w:name w:val="Heading 2 Char"/>
+    <w:basedOn w:val="DefaultParagraphFont"/>
+    <w:link w:val="Heading2"/>
     <w:uiPriority w:val="9"/>
     <w:semiHidden/>
     <w:rsid w:val="00D20503"/>
@@ -1727,9 +1618,9 @@
       <w:szCs w:val="26"/>
     </w:rPr>
   </w:style>
-  <w:style w:type="paragraph" w:styleId="Normaalweb">
+  <w:style w:type="paragraph" w:styleId="NormalWeb">
     <w:name w:val="Normal (Web)"/>
-    <w:basedOn w:val="Standaard"/>
+    <w:basedOn w:val="Normal"/>
     <w:uiPriority w:val="99"/>
     <w:semiHidden/>
     <w:unhideWhenUsed/>

</xml_diff>